<commit_message>
Updated files and new papers!
</commit_message>
<xml_diff>
--- a/docs/frontiers_responses.docx
+++ b/docs/frontiers_responses.docx
@@ -376,8 +376,6 @@
         </w:rPr>
         <w:t xml:space="preserve"> Across varieties ….</w:t>
       </w:r>
-      <w:bookmarkStart w:id="0" w:name="_GoBack"/>
-      <w:bookmarkEnd w:id="0"/>
       <w:r>
         <w:rPr>
           <w:rFonts w:ascii="Lucida Grande" w:hAnsi="Lucida Grande" w:cs="Lucida Grande"/>
@@ -745,7 +743,7 @@
         </w:rPr>
         <w:t xml:space="preserve"> (~</w:t>
       </w:r>
-      <w:commentRangeStart w:id="1"/>
+      <w:commentRangeStart w:id="0"/>
       <w:r>
         <w:rPr>
           <w:rFonts w:ascii="Lucida Grande" w:hAnsi="Lucida Grande" w:cs="Lucida Grande"/>
@@ -754,7 +752,7 @@
         </w:rPr>
         <w:t xml:space="preserve">350 </w:t>
       </w:r>
-      <w:commentRangeEnd w:id="1"/>
+      <w:commentRangeEnd w:id="0"/>
       <w:r>
         <w:rPr>
           <w:rStyle w:val="CommentReference"/>
@@ -762,7 +760,7 @@
           <w:sz w:val="20"/>
           <w:szCs w:val="20"/>
         </w:rPr>
-        <w:commentReference w:id="1"/>
+        <w:commentReference w:id="0"/>
       </w:r>
       <w:r>
         <w:rPr>
@@ -1446,6 +1444,284 @@
           <w:szCs w:val="20"/>
         </w:rPr>
         <w:t xml:space="preserve"> providing new data on correlations between lab and field phenology, showing the high-variation in lab flowering success across 50 varieties and providing some evidence for its reasons. We have now rewritten the abstract, introduction and discussion as well as added to the methods and results to better capture this. </w:t>
+      </w:r>
+    </w:p>
+    <w:p>
+      <w:pPr>
+        <w:rPr>
+          <w:rFonts w:ascii="Lucida Grande" w:hAnsi="Lucida Grande" w:cs="Lucida Grande"/>
+          <w:sz w:val="20"/>
+          <w:szCs w:val="20"/>
+        </w:rPr>
+      </w:pPr>
+    </w:p>
+    <w:p>
+      <w:pPr>
+        <w:rPr>
+          <w:rFonts w:ascii="Lucida Grande" w:hAnsi="Lucida Grande" w:cs="Lucida Grande"/>
+          <w:sz w:val="20"/>
+          <w:szCs w:val="20"/>
+        </w:rPr>
+      </w:pPr>
+      <w:r>
+        <w:rPr>
+          <w:rFonts w:ascii="Lucida Grande" w:hAnsi="Lucida Grande" w:cs="Lucida Grande"/>
+          <w:sz w:val="20"/>
+          <w:szCs w:val="20"/>
+        </w:rPr>
+        <w:t>Finally, we note the growing emphasis today on publishing all results</w:t>
+      </w:r>
+      <w:r>
+        <w:rPr>
+          <w:rFonts w:ascii="Lucida Grande" w:hAnsi="Lucida Grande" w:cs="Lucida Grande"/>
+          <w:sz w:val="20"/>
+          <w:szCs w:val="20"/>
+        </w:rPr>
+        <w:t xml:space="preserve"> of experiments</w:t>
+      </w:r>
+      <w:bookmarkStart w:id="1" w:name="_GoBack"/>
+      <w:bookmarkEnd w:id="1"/>
+      <w:r>
+        <w:rPr>
+          <w:rFonts w:ascii="Lucida Grande" w:hAnsi="Lucida Grande" w:cs="Lucida Grande"/>
+          <w:sz w:val="20"/>
+          <w:szCs w:val="20"/>
+        </w:rPr>
+        <w:t xml:space="preserve">. This includes </w:t>
+      </w:r>
+      <w:r>
+        <w:rPr>
+          <w:rFonts w:ascii="Lucida Grande" w:hAnsi="Lucida Grande" w:cs="Lucida Grande"/>
+          <w:sz w:val="20"/>
+          <w:szCs w:val="20"/>
+        </w:rPr>
+        <w:t>null results</w:t>
+      </w:r>
+      <w:r>
+        <w:rPr>
+          <w:rFonts w:ascii="Lucida Grande" w:hAnsi="Lucida Grande" w:cs="Lucida Grande"/>
+          <w:sz w:val="20"/>
+          <w:szCs w:val="20"/>
+        </w:rPr>
+        <w:t>, and</w:t>
+      </w:r>
+      <w:r>
+        <w:rPr>
+          <w:rFonts w:ascii="Lucida Grande" w:hAnsi="Lucida Grande" w:cs="Lucida Grande"/>
+          <w:sz w:val="20"/>
+          <w:szCs w:val="20"/>
+        </w:rPr>
+        <w:t xml:space="preserve"> results from replication studies</w:t>
+      </w:r>
+      <w:r>
+        <w:rPr>
+          <w:rFonts w:ascii="Lucida Grande" w:hAnsi="Lucida Grande" w:cs="Lucida Grande"/>
+          <w:sz w:val="20"/>
+          <w:szCs w:val="20"/>
+        </w:rPr>
+        <w:t>,</w:t>
+      </w:r>
+      <w:r>
+        <w:rPr>
+          <w:rFonts w:ascii="Lucida Grande" w:hAnsi="Lucida Grande" w:cs="Lucida Grande"/>
+          <w:sz w:val="20"/>
+          <w:szCs w:val="20"/>
+        </w:rPr>
+        <w:t xml:space="preserve"> and </w:t>
+      </w:r>
+      <w:r>
+        <w:rPr>
+          <w:rFonts w:ascii="Lucida Grande" w:hAnsi="Lucida Grande" w:cs="Lucida Grande"/>
+          <w:sz w:val="20"/>
+          <w:szCs w:val="20"/>
+        </w:rPr>
+        <w:t>embraces a</w:t>
+      </w:r>
+      <w:r>
+        <w:rPr>
+          <w:rFonts w:ascii="Lucida Grande" w:hAnsi="Lucida Grande" w:cs="Lucida Grande"/>
+          <w:sz w:val="20"/>
+          <w:szCs w:val="20"/>
+        </w:rPr>
+        <w:t xml:space="preserve"> general aim</w:t>
+      </w:r>
+      <w:r>
+        <w:rPr>
+          <w:rFonts w:ascii="Lucida Grande" w:hAnsi="Lucida Grande" w:cs="Lucida Grande"/>
+          <w:sz w:val="20"/>
+          <w:szCs w:val="20"/>
+        </w:rPr>
+        <w:t xml:space="preserve"> to fully publish results to prevent other researchers from attempting similar experiments without knowing the results a</w:t>
+      </w:r>
+      <w:r>
+        <w:rPr>
+          <w:rFonts w:ascii="Lucida Grande" w:hAnsi="Lucida Grande" w:cs="Lucida Grande"/>
+          <w:sz w:val="20"/>
+          <w:szCs w:val="20"/>
+        </w:rPr>
+        <w:t>nd challenges of previous work (</w:t>
+      </w:r>
+      <w:r>
+        <w:rPr>
+          <w:rFonts w:ascii="Lucida Grande" w:hAnsi="Lucida Grande" w:cs="Lucida Grande"/>
+          <w:sz w:val="20"/>
+          <w:szCs w:val="20"/>
+        </w:rPr>
+        <w:t>because that work goes unpublished</w:t>
+      </w:r>
+      <w:r>
+        <w:rPr>
+          <w:rFonts w:ascii="Lucida Grande" w:hAnsi="Lucida Grande" w:cs="Lucida Grande"/>
+          <w:sz w:val="20"/>
+          <w:szCs w:val="20"/>
+        </w:rPr>
+        <w:t>)</w:t>
+      </w:r>
+      <w:r>
+        <w:rPr>
+          <w:rFonts w:ascii="Lucida Grande" w:hAnsi="Lucida Grande" w:cs="Lucida Grande"/>
+          <w:sz w:val="20"/>
+          <w:szCs w:val="20"/>
+        </w:rPr>
+        <w:t xml:space="preserve">. </w:t>
+      </w:r>
+      <w:r>
+        <w:rPr>
+          <w:rFonts w:ascii="Lucida Grande" w:eastAsia="Times New Roman" w:hAnsi="Lucida Grande" w:cs="Lucida Grande"/>
+          <w:color w:val="3E3D40"/>
+          <w:sz w:val="20"/>
+          <w:szCs w:val="20"/>
+          <w:shd w:val="clear" w:color="auto" w:fill="FFFFFF"/>
+        </w:rPr>
+        <w:t>Given th</w:t>
+      </w:r>
+      <w:r>
+        <w:rPr>
+          <w:rFonts w:ascii="Lucida Grande" w:eastAsia="Times New Roman" w:hAnsi="Lucida Grande" w:cs="Lucida Grande"/>
+          <w:color w:val="3E3D40"/>
+          <w:sz w:val="20"/>
+          <w:szCs w:val="20"/>
+          <w:shd w:val="clear" w:color="auto" w:fill="FFFFFF"/>
+        </w:rPr>
+        <w:t xml:space="preserve">is, we </w:t>
+      </w:r>
+      <w:r>
+        <w:rPr>
+          <w:rFonts w:ascii="Lucida Grande" w:eastAsia="Times New Roman" w:hAnsi="Lucida Grande" w:cs="Lucida Grande"/>
+          <w:color w:val="3E3D40"/>
+          <w:sz w:val="20"/>
+          <w:szCs w:val="20"/>
+          <w:shd w:val="clear" w:color="auto" w:fill="FFFFFF"/>
+        </w:rPr>
+        <w:t>believe</w:t>
+      </w:r>
+      <w:r>
+        <w:rPr>
+          <w:rFonts w:ascii="Lucida Grande" w:eastAsia="Times New Roman" w:hAnsi="Lucida Grande" w:cs="Lucida Grande"/>
+          <w:color w:val="3E3D40"/>
+          <w:sz w:val="20"/>
+          <w:szCs w:val="20"/>
+          <w:shd w:val="clear" w:color="auto" w:fill="FFFFFF"/>
+        </w:rPr>
+        <w:t xml:space="preserve"> publishing</w:t>
+      </w:r>
+      <w:r>
+        <w:rPr>
+          <w:rFonts w:ascii="Lucida Grande" w:eastAsia="Times New Roman" w:hAnsi="Lucida Grande" w:cs="Lucida Grande"/>
+          <w:color w:val="3E3D40"/>
+          <w:sz w:val="20"/>
+          <w:szCs w:val="20"/>
+          <w:shd w:val="clear" w:color="auto" w:fill="FFFFFF"/>
+        </w:rPr>
+        <w:t xml:space="preserve"> our</w:t>
+      </w:r>
+      <w:r>
+        <w:rPr>
+          <w:rFonts w:ascii="Lucida Grande" w:eastAsia="Times New Roman" w:hAnsi="Lucida Grande" w:cs="Lucida Grande"/>
+          <w:color w:val="3E3D40"/>
+          <w:sz w:val="20"/>
+          <w:szCs w:val="20"/>
+          <w:shd w:val="clear" w:color="auto" w:fill="FFFFFF"/>
+        </w:rPr>
+        <w:t xml:space="preserve"> results, </w:t>
+      </w:r>
+      <w:r>
+        <w:rPr>
+          <w:rFonts w:ascii="Lucida Grande" w:eastAsia="Times New Roman" w:hAnsi="Lucida Grande" w:cs="Lucida Grande"/>
+          <w:color w:val="3E3D40"/>
+          <w:sz w:val="20"/>
+          <w:szCs w:val="20"/>
+          <w:shd w:val="clear" w:color="auto" w:fill="FFFFFF"/>
+        </w:rPr>
+        <w:t xml:space="preserve">with our related </w:t>
+      </w:r>
+      <w:r>
+        <w:rPr>
+          <w:rFonts w:ascii="Lucida Grande" w:eastAsia="Times New Roman" w:hAnsi="Lucida Grande" w:cs="Lucida Grande"/>
+          <w:color w:val="3E3D40"/>
+          <w:sz w:val="20"/>
+          <w:szCs w:val="20"/>
+          <w:shd w:val="clear" w:color="auto" w:fill="FFFFFF"/>
+        </w:rPr>
+        <w:t>review of</w:t>
+      </w:r>
+      <w:r>
+        <w:rPr>
+          <w:rFonts w:ascii="Lucida Grande" w:eastAsia="Times New Roman" w:hAnsi="Lucida Grande" w:cs="Lucida Grande"/>
+          <w:color w:val="3E3D40"/>
+          <w:sz w:val="20"/>
+          <w:szCs w:val="20"/>
+          <w:shd w:val="clear" w:color="auto" w:fill="FFFFFF"/>
+        </w:rPr>
+        <w:t xml:space="preserve"> </w:t>
+      </w:r>
+      <w:r>
+        <w:rPr>
+          <w:rFonts w:ascii="Lucida Grande" w:eastAsia="Times New Roman" w:hAnsi="Lucida Grande" w:cs="Lucida Grande"/>
+          <w:color w:val="3E3D40"/>
+          <w:sz w:val="20"/>
+          <w:szCs w:val="20"/>
+          <w:shd w:val="clear" w:color="auto" w:fill="FFFFFF"/>
+        </w:rPr>
+        <w:t>our methods and challenges</w:t>
+      </w:r>
+      <w:r>
+        <w:rPr>
+          <w:rFonts w:ascii="Lucida Grande" w:eastAsia="Times New Roman" w:hAnsi="Lucida Grande" w:cs="Lucida Grande"/>
+          <w:color w:val="3E3D40"/>
+          <w:sz w:val="20"/>
+          <w:szCs w:val="20"/>
+          <w:shd w:val="clear" w:color="auto" w:fill="FFFFFF"/>
+        </w:rPr>
+        <w:t>,</w:t>
+      </w:r>
+      <w:r>
+        <w:rPr>
+          <w:rFonts w:ascii="Lucida Grande" w:eastAsia="Times New Roman" w:hAnsi="Lucida Grande" w:cs="Lucida Grande"/>
+          <w:color w:val="3E3D40"/>
+          <w:sz w:val="20"/>
+          <w:szCs w:val="20"/>
+          <w:shd w:val="clear" w:color="auto" w:fill="FFFFFF"/>
+        </w:rPr>
+        <w:t xml:space="preserve"> could advance the field by providing a template for future studies to consider.</w:t>
+      </w:r>
+      <w:r>
+        <w:rPr>
+          <w:rFonts w:ascii="Lucida Grande" w:eastAsia="Times New Roman" w:hAnsi="Lucida Grande" w:cs="Lucida Grande"/>
+          <w:color w:val="3E3D40"/>
+          <w:sz w:val="20"/>
+          <w:szCs w:val="20"/>
+          <w:shd w:val="clear" w:color="auto" w:fill="FFFFFF"/>
+        </w:rPr>
+        <w:t xml:space="preserve"> Based on our challenges, we have work to clearly state our findings and recommendations for future work in the discussion. </w:t>
+      </w:r>
+      <w:r>
+        <w:rPr>
+          <w:rFonts w:ascii="Lucida Grande" w:hAnsi="Lucida Grande" w:cs="Lucida Grande"/>
+          <w:sz w:val="20"/>
+          <w:szCs w:val="20"/>
+        </w:rPr>
+        <w:t xml:space="preserve"> </w:t>
       </w:r>
     </w:p>
     <w:sectPr>
@@ -1460,7 +1736,7 @@
 
 <file path=word/comments.xml><?xml version="1.0" encoding="utf-8"?>
 <w:comments xmlns:wpc="http://schemas.microsoft.com/office/word/2010/wordprocessingCanvas" xmlns:mo="http://schemas.microsoft.com/office/mac/office/2008/main" xmlns:mc="http://schemas.openxmlformats.org/markup-compatibility/2006" xmlns:mv="urn:schemas-microsoft-com:mac:vml" xmlns:o="urn:schemas-microsoft-com:office:office" xmlns:r="http://schemas.openxmlformats.org/officeDocument/2006/relationships" xmlns:m="http://schemas.openxmlformats.org/officeDocument/2006/math" xmlns:v="urn:schemas-microsoft-com:vml" xmlns:wp14="http://schemas.microsoft.com/office/word/2010/wordprocessingDrawing" xmlns:wp="http://schemas.openxmlformats.org/drawingml/2006/wordprocessingDrawing" xmlns:w10="urn:schemas-microsoft-com:office:word" xmlns:w="http://schemas.openxmlformats.org/wordprocessingml/2006/main" xmlns:w14="http://schemas.microsoft.com/office/word/2010/wordml" xmlns:wpg="http://schemas.microsoft.com/office/word/2010/wordprocessingGroup" xmlns:wpi="http://schemas.microsoft.com/office/word/2010/wordprocessingInk" xmlns:wne="http://schemas.microsoft.com/office/word/2006/wordml" xmlns:wps="http://schemas.microsoft.com/office/word/2010/wordprocessingShape" mc:Ignorable="w14 wp14">
-  <w:comment w:id="1" w:author="Elizabeth Wolkovich" w:date="2020-02-24T17:09:00Z" w:initials="EW">
+  <w:comment w:id="0" w:author="Elizabeth Wolkovich" w:date="2020-02-24T17:09:00Z" w:initials="EW">
     <w:p>
       <w:pPr>
         <w:pStyle w:val="CommentText"/>
@@ -1638,6 +1914,7 @@
   <w:style w:type="character" w:default="1" w:styleId="DefaultParagraphFont">
     <w:name w:val="Default Paragraph Font"/>
     <w:uiPriority w:val="1"/>
+    <w:semiHidden/>
     <w:unhideWhenUsed/>
   </w:style>
   <w:style w:type="table" w:default="1" w:styleId="TableNormal">
@@ -1909,6 +2186,7 @@
   <w:style w:type="character" w:default="1" w:styleId="DefaultParagraphFont">
     <w:name w:val="Default Paragraph Font"/>
     <w:uiPriority w:val="1"/>
+    <w:semiHidden/>
     <w:unhideWhenUsed/>
   </w:style>
   <w:style w:type="table" w:default="1" w:styleId="TableNormal">

</xml_diff>